<commit_message>
Started preparing 2nd Presentation PPT
</commit_message>
<xml_diff>
--- a/6th Sem/Synoposis and Weekly Report Formats.docx
+++ b/6th Sem/Synoposis and Weekly Report Formats.docx
@@ -3950,25 +3950,7 @@
                 <w:sz w:val="20"/>
                 <w:szCs w:val="20"/>
               </w:rPr>
-              <w:t xml:space="preserve">Learning about how CNN and LSTM </w:t>
-            </w:r>
-            <w:proofErr w:type="gramStart"/>
-            <w:r>
-              <w:rPr>
-                <w:rFonts w:ascii="Verdana" w:hAnsi="Verdana"/>
-                <w:sz w:val="20"/>
-                <w:szCs w:val="20"/>
-              </w:rPr>
-              <w:t>can be implemented</w:t>
-            </w:r>
-            <w:proofErr w:type="gramEnd"/>
-            <w:r>
-              <w:rPr>
-                <w:rFonts w:ascii="Verdana" w:hAnsi="Verdana"/>
-                <w:sz w:val="20"/>
-                <w:szCs w:val="20"/>
-              </w:rPr>
-              <w:t xml:space="preserve"> in my project. Learning the flask framework to design the web page.</w:t>
+              <w:t>Learning about how CNN and LSTM can be implemented in my project. Learning the flask framework to design the web page.</w:t>
             </w:r>
           </w:p>
           <w:p>
@@ -4083,25 +4065,7 @@
                 <w:sz w:val="20"/>
                 <w:szCs w:val="20"/>
               </w:rPr>
-              <w:t xml:space="preserve">Started creating a simple web page with HTML and CSS to show how the application will be once the ML Algorithm </w:t>
-            </w:r>
-            <w:proofErr w:type="gramStart"/>
-            <w:r>
-              <w:rPr>
-                <w:rFonts w:ascii="Verdana" w:hAnsi="Verdana"/>
-                <w:sz w:val="20"/>
-                <w:szCs w:val="20"/>
-              </w:rPr>
-              <w:t>is integrated</w:t>
-            </w:r>
-            <w:proofErr w:type="gramEnd"/>
-            <w:r>
-              <w:rPr>
-                <w:rFonts w:ascii="Verdana" w:hAnsi="Verdana"/>
-                <w:sz w:val="20"/>
-                <w:szCs w:val="20"/>
-              </w:rPr>
-              <w:t xml:space="preserve"> with it.</w:t>
+              <w:t>Started creating a simple web page with HTML and CSS to show how the application will be once the ML Algorithm is integrated with it.</w:t>
             </w:r>
           </w:p>
           <w:p>
@@ -7897,8 +7861,6 @@
               </w:rPr>
               <w:t>To: 21</w:t>
             </w:r>
-            <w:bookmarkStart w:id="0" w:name="_GoBack"/>
-            <w:bookmarkEnd w:id="0"/>
             <w:r>
               <w:rPr>
                 <w:rFonts w:ascii="Verdana" w:hAnsi="Verdana"/>
@@ -7996,8 +7958,887 @@
                 <w:sz w:val="20"/>
                 <w:szCs w:val="20"/>
               </w:rPr>
+              <w:t>Evaluated every model with BLEU Score to get model accuracy.</w:t>
+            </w:r>
+          </w:p>
+          <w:p>
+            <w:pPr>
+              <w:numPr>
+                <w:ilvl w:val="0"/>
+                <w:numId w:val="15"/>
+              </w:numPr>
+              <w:spacing w:line="360" w:lineRule="auto"/>
+              <w:rPr>
+                <w:rFonts w:ascii="Verdana" w:hAnsi="Verdana"/>
+                <w:sz w:val="20"/>
+                <w:szCs w:val="20"/>
+              </w:rPr>
+            </w:pPr>
+            <w:r>
+              <w:rPr>
+                <w:rFonts w:ascii="Verdana" w:hAnsi="Verdana"/>
+                <w:sz w:val="20"/>
+                <w:szCs w:val="20"/>
+              </w:rPr>
               <w:t>Ran epochs once again to generate model once again to improve the caption prediction and accuracy.</w:t>
             </w:r>
+          </w:p>
+          <w:p>
+            <w:pPr>
+              <w:numPr>
+                <w:ilvl w:val="0"/>
+                <w:numId w:val="15"/>
+              </w:numPr>
+              <w:spacing w:line="360" w:lineRule="auto"/>
+              <w:rPr>
+                <w:rFonts w:ascii="Verdana" w:hAnsi="Verdana"/>
+                <w:sz w:val="20"/>
+                <w:szCs w:val="20"/>
+              </w:rPr>
+            </w:pPr>
+            <w:r>
+              <w:rPr>
+                <w:rFonts w:ascii="Verdana" w:hAnsi="Verdana"/>
+                <w:sz w:val="20"/>
+                <w:szCs w:val="20"/>
+              </w:rPr>
+              <w:t>Manually running all the images in the dataset with all the 20 models to figure out the best model among them with the best accuracy for better prediction.</w:t>
+            </w:r>
+          </w:p>
+          <w:p>
+            <w:pPr>
+              <w:numPr>
+                <w:ilvl w:val="0"/>
+                <w:numId w:val="15"/>
+              </w:numPr>
+              <w:spacing w:line="360" w:lineRule="auto"/>
+              <w:rPr>
+                <w:rFonts w:ascii="Verdana" w:hAnsi="Verdana"/>
+                <w:sz w:val="20"/>
+                <w:szCs w:val="20"/>
+              </w:rPr>
+            </w:pPr>
+            <w:r>
+              <w:rPr>
+                <w:rFonts w:ascii="Verdana" w:hAnsi="Verdana"/>
+                <w:sz w:val="20"/>
+                <w:szCs w:val="20"/>
+              </w:rPr>
+              <w:t>Able to run any images from the dataset and re</w:t>
+            </w:r>
+            <w:r>
+              <w:rPr>
+                <w:rFonts w:ascii="Verdana" w:hAnsi="Verdana"/>
+                <w:sz w:val="20"/>
+                <w:szCs w:val="20"/>
+              </w:rPr>
+              <w:t>sults are displayed immediately.</w:t>
+            </w:r>
+          </w:p>
+          <w:p>
+            <w:pPr>
+              <w:numPr>
+                <w:ilvl w:val="0"/>
+                <w:numId w:val="15"/>
+              </w:numPr>
+              <w:spacing w:line="360" w:lineRule="auto"/>
+              <w:rPr>
+                <w:rFonts w:ascii="Verdana" w:hAnsi="Verdana"/>
+                <w:sz w:val="20"/>
+                <w:szCs w:val="20"/>
+              </w:rPr>
+            </w:pPr>
+            <w:r>
+              <w:rPr>
+                <w:rFonts w:ascii="Verdana" w:hAnsi="Verdana"/>
+                <w:sz w:val="20"/>
+                <w:szCs w:val="20"/>
+              </w:rPr>
+              <w:t>Trying to process images not listed in the dataset and get captions for those images.</w:t>
+            </w:r>
+          </w:p>
+          <w:p>
+            <w:pPr>
+              <w:numPr>
+                <w:ilvl w:val="0"/>
+                <w:numId w:val="15"/>
+              </w:numPr>
+              <w:spacing w:line="360" w:lineRule="auto"/>
+              <w:rPr>
+                <w:rFonts w:ascii="Verdana" w:hAnsi="Verdana"/>
+                <w:sz w:val="20"/>
+                <w:szCs w:val="20"/>
+              </w:rPr>
+            </w:pPr>
+            <w:r>
+              <w:rPr>
+                <w:rFonts w:ascii="Verdana" w:hAnsi="Verdana"/>
+                <w:sz w:val="20"/>
+                <w:szCs w:val="20"/>
+              </w:rPr>
+              <w:t>Figuring out how to merge the generated ML model with web application.</w:t>
+            </w:r>
+          </w:p>
+          <w:p>
+            <w:pPr>
+              <w:rPr>
+                <w:rFonts w:ascii="Verdana" w:hAnsi="Verdana"/>
+                <w:sz w:val="20"/>
+                <w:szCs w:val="20"/>
+              </w:rPr>
+            </w:pPr>
+          </w:p>
+          <w:p>
+            <w:pPr>
+              <w:rPr>
+                <w:rFonts w:ascii="Verdana" w:hAnsi="Verdana"/>
+                <w:sz w:val="20"/>
+                <w:szCs w:val="20"/>
+              </w:rPr>
+            </w:pPr>
+          </w:p>
+          <w:p>
+            <w:pPr>
+              <w:rPr>
+                <w:rFonts w:ascii="Verdana" w:hAnsi="Verdana"/>
+                <w:sz w:val="20"/>
+                <w:szCs w:val="20"/>
+              </w:rPr>
+            </w:pPr>
+          </w:p>
+          <w:p>
+            <w:pPr>
+              <w:rPr>
+                <w:rFonts w:ascii="Verdana" w:hAnsi="Verdana"/>
+                <w:sz w:val="20"/>
+                <w:szCs w:val="20"/>
+              </w:rPr>
+            </w:pPr>
+          </w:p>
+          <w:p>
+            <w:pPr>
+              <w:rPr>
+                <w:rFonts w:ascii="Verdana" w:hAnsi="Verdana"/>
+                <w:b/>
+                <w:sz w:val="20"/>
+                <w:szCs w:val="20"/>
+              </w:rPr>
+            </w:pPr>
+          </w:p>
+        </w:tc>
+      </w:tr>
+      <w:tr>
+        <w:trPr>
+          <w:trHeight w:val="1954"/>
+          <w:jc w:val="center"/>
+        </w:trPr>
+        <w:tc>
+          <w:tcPr>
+            <w:tcW w:w="3019" w:type="dxa"/>
+          </w:tcPr>
+          <w:p>
+            <w:pPr>
+              <w:jc w:val="center"/>
+              <w:rPr>
+                <w:rFonts w:ascii="Verdana" w:hAnsi="Verdana"/>
+                <w:b/>
+                <w:sz w:val="20"/>
+                <w:szCs w:val="20"/>
+              </w:rPr>
+            </w:pPr>
+          </w:p>
+          <w:p>
+            <w:pPr>
+              <w:jc w:val="center"/>
+              <w:rPr>
+                <w:rFonts w:ascii="Verdana" w:hAnsi="Verdana"/>
+                <w:b/>
+                <w:sz w:val="20"/>
+                <w:szCs w:val="20"/>
+              </w:rPr>
+            </w:pPr>
+          </w:p>
+          <w:p>
+            <w:pPr>
+              <w:jc w:val="center"/>
+              <w:rPr>
+                <w:rFonts w:ascii="Verdana" w:hAnsi="Verdana"/>
+                <w:b/>
+                <w:sz w:val="20"/>
+                <w:szCs w:val="20"/>
+              </w:rPr>
+            </w:pPr>
+          </w:p>
+          <w:p>
+            <w:pPr>
+              <w:jc w:val="center"/>
+              <w:rPr>
+                <w:rFonts w:ascii="Verdana" w:hAnsi="Verdana"/>
+                <w:b/>
+                <w:sz w:val="20"/>
+                <w:szCs w:val="20"/>
+              </w:rPr>
+            </w:pPr>
+            <w:r>
+              <w:rPr>
+                <w:rFonts w:ascii="Verdana" w:hAnsi="Verdana"/>
+                <w:b/>
+                <w:sz w:val="20"/>
+                <w:szCs w:val="20"/>
+              </w:rPr>
+              <w:t>………………………………..</w:t>
+            </w:r>
+          </w:p>
+          <w:p>
+            <w:pPr>
+              <w:jc w:val="center"/>
+              <w:rPr>
+                <w:rFonts w:ascii="Verdana" w:hAnsi="Verdana"/>
+                <w:b/>
+                <w:sz w:val="20"/>
+                <w:szCs w:val="20"/>
+              </w:rPr>
+            </w:pPr>
+            <w:r>
+              <w:rPr>
+                <w:rFonts w:ascii="Verdana" w:hAnsi="Verdana"/>
+                <w:b/>
+                <w:sz w:val="20"/>
+                <w:szCs w:val="20"/>
+              </w:rPr>
+              <w:t>Signature of Internal Guide with date</w:t>
+            </w:r>
+          </w:p>
+          <w:p>
+            <w:pPr>
+              <w:jc w:val="center"/>
+              <w:rPr>
+                <w:rFonts w:ascii="Verdana" w:hAnsi="Verdana"/>
+                <w:b/>
+                <w:sz w:val="20"/>
+                <w:szCs w:val="20"/>
+              </w:rPr>
+            </w:pPr>
+          </w:p>
+        </w:tc>
+        <w:tc>
+          <w:tcPr>
+            <w:tcW w:w="3019" w:type="dxa"/>
+          </w:tcPr>
+          <w:p>
+            <w:pPr>
+              <w:rPr>
+                <w:rFonts w:ascii="Verdana" w:hAnsi="Verdana"/>
+                <w:b/>
+                <w:sz w:val="20"/>
+                <w:szCs w:val="20"/>
+              </w:rPr>
+            </w:pPr>
+          </w:p>
+        </w:tc>
+        <w:tc>
+          <w:tcPr>
+            <w:tcW w:w="3019" w:type="dxa"/>
+          </w:tcPr>
+          <w:p>
+            <w:pPr>
+              <w:jc w:val="center"/>
+              <w:rPr>
+                <w:rFonts w:ascii="Verdana" w:hAnsi="Verdana"/>
+                <w:b/>
+                <w:sz w:val="20"/>
+                <w:szCs w:val="20"/>
+              </w:rPr>
+            </w:pPr>
+          </w:p>
+          <w:p>
+            <w:pPr>
+              <w:jc w:val="center"/>
+              <w:rPr>
+                <w:rFonts w:ascii="Verdana" w:hAnsi="Verdana"/>
+                <w:b/>
+                <w:sz w:val="20"/>
+                <w:szCs w:val="20"/>
+              </w:rPr>
+            </w:pPr>
+          </w:p>
+          <w:p>
+            <w:pPr>
+              <w:jc w:val="center"/>
+              <w:rPr>
+                <w:rFonts w:ascii="Verdana" w:hAnsi="Verdana"/>
+                <w:b/>
+                <w:sz w:val="20"/>
+                <w:szCs w:val="20"/>
+              </w:rPr>
+            </w:pPr>
+          </w:p>
+          <w:p>
+            <w:pPr>
+              <w:jc w:val="center"/>
+              <w:rPr>
+                <w:rFonts w:ascii="Verdana" w:hAnsi="Verdana"/>
+                <w:b/>
+                <w:sz w:val="20"/>
+                <w:szCs w:val="20"/>
+              </w:rPr>
+            </w:pPr>
+            <w:r>
+              <w:rPr>
+                <w:rFonts w:ascii="Verdana" w:hAnsi="Verdana"/>
+                <w:b/>
+                <w:sz w:val="20"/>
+                <w:szCs w:val="20"/>
+              </w:rPr>
+              <w:t>………………………………..</w:t>
+            </w:r>
+          </w:p>
+          <w:p>
+            <w:pPr>
+              <w:jc w:val="center"/>
+              <w:rPr>
+                <w:rFonts w:ascii="Verdana" w:hAnsi="Verdana"/>
+                <w:b/>
+                <w:sz w:val="20"/>
+                <w:szCs w:val="20"/>
+              </w:rPr>
+            </w:pPr>
+            <w:r>
+              <w:rPr>
+                <w:rFonts w:ascii="Verdana" w:hAnsi="Verdana"/>
+                <w:b/>
+                <w:sz w:val="20"/>
+                <w:szCs w:val="20"/>
+              </w:rPr>
+              <w:t xml:space="preserve">Signature of </w:t>
+            </w:r>
+            <w:r>
+              <w:rPr>
+                <w:rFonts w:ascii="Verdana" w:hAnsi="Verdana"/>
+                <w:b/>
+                <w:sz w:val="20"/>
+                <w:szCs w:val="20"/>
+              </w:rPr>
+              <w:t>Chairperson</w:t>
+            </w:r>
+          </w:p>
+          <w:p>
+            <w:pPr>
+              <w:jc w:val="center"/>
+              <w:rPr>
+                <w:rFonts w:ascii="Verdana" w:hAnsi="Verdana"/>
+                <w:b/>
+                <w:sz w:val="20"/>
+                <w:szCs w:val="20"/>
+              </w:rPr>
+            </w:pPr>
+            <w:r>
+              <w:rPr>
+                <w:rFonts w:ascii="Verdana" w:hAnsi="Verdana"/>
+                <w:b/>
+                <w:sz w:val="20"/>
+                <w:szCs w:val="20"/>
+              </w:rPr>
+              <w:t xml:space="preserve"> with date</w:t>
+            </w:r>
+          </w:p>
+          <w:p>
+            <w:pPr>
+              <w:jc w:val="center"/>
+              <w:rPr>
+                <w:rFonts w:ascii="Verdana" w:hAnsi="Verdana"/>
+                <w:b/>
+                <w:sz w:val="20"/>
+                <w:szCs w:val="20"/>
+              </w:rPr>
+            </w:pPr>
+          </w:p>
+        </w:tc>
+      </w:tr>
+    </w:tbl>
+    <w:p>
+      <w:pPr>
+        <w:rPr>
+          <w:b/>
+        </w:rPr>
+      </w:pPr>
+    </w:p>
+    <w:p>
+      <w:pPr>
+        <w:rPr>
+          <w:b/>
+        </w:rPr>
+      </w:pPr>
+    </w:p>
+    <w:p>
+      <w:pPr>
+        <w:rPr>
+          <w:b/>
+        </w:rPr>
+      </w:pPr>
+    </w:p>
+    <w:p>
+      <w:pPr>
+        <w:rPr>
+          <w:b/>
+        </w:rPr>
+      </w:pPr>
+    </w:p>
+    <w:p>
+      <w:pPr>
+        <w:rPr>
+          <w:b/>
+        </w:rPr>
+      </w:pPr>
+    </w:p>
+    <w:p>
+      <w:pPr>
+        <w:rPr>
+          <w:b/>
+        </w:rPr>
+      </w:pPr>
+    </w:p>
+    <w:p>
+      <w:pPr>
+        <w:rPr>
+          <w:b/>
+        </w:rPr>
+      </w:pPr>
+    </w:p>
+    <w:p>
+      <w:pPr>
+        <w:rPr>
+          <w:b/>
+        </w:rPr>
+      </w:pPr>
+    </w:p>
+    <w:p>
+      <w:pPr>
+        <w:jc w:val="center"/>
+        <w:rPr>
+          <w:rFonts w:ascii="Verdana" w:hAnsi="Verdana"/>
+          <w:b/>
+          <w:sz w:val="20"/>
+          <w:szCs w:val="20"/>
+        </w:rPr>
+      </w:pPr>
+      <w:r>
+        <w:rPr>
+          <w:rFonts w:ascii="Verdana" w:hAnsi="Verdana"/>
+          <w:b/>
+          <w:sz w:val="20"/>
+          <w:szCs w:val="20"/>
+        </w:rPr>
+        <w:t xml:space="preserve">WEEKLY REPORT </w:t>
+      </w:r>
+    </w:p>
+    <w:p>
+      <w:pPr>
+        <w:rPr>
+          <w:b/>
+        </w:rPr>
+      </w:pPr>
+    </w:p>
+    <w:tbl>
+      <w:tblPr>
+        <w:tblW w:w="9057" w:type="dxa"/>
+        <w:jc w:val="center"/>
+        <w:tblBorders>
+          <w:top w:val="single" w:sz="4" w:space="0" w:color="auto"/>
+          <w:left w:val="single" w:sz="4" w:space="0" w:color="auto"/>
+          <w:bottom w:val="single" w:sz="4" w:space="0" w:color="auto"/>
+          <w:right w:val="single" w:sz="4" w:space="0" w:color="auto"/>
+          <w:insideH w:val="single" w:sz="4" w:space="0" w:color="auto"/>
+          <w:insideV w:val="single" w:sz="4" w:space="0" w:color="auto"/>
+        </w:tblBorders>
+        <w:tblLook w:val="01E0" w:firstRow="1" w:lastRow="1" w:firstColumn="1" w:lastColumn="1" w:noHBand="0" w:noVBand="0"/>
+      </w:tblPr>
+      <w:tblGrid>
+        <w:gridCol w:w="3019"/>
+        <w:gridCol w:w="3019"/>
+        <w:gridCol w:w="3019"/>
+      </w:tblGrid>
+      <w:tr>
+        <w:trPr>
+          <w:trHeight w:val="342"/>
+          <w:jc w:val="center"/>
+        </w:trPr>
+        <w:tc>
+          <w:tcPr>
+            <w:tcW w:w="9057" w:type="dxa"/>
+            <w:gridSpan w:val="3"/>
+          </w:tcPr>
+          <w:p>
+            <w:pPr>
+              <w:tabs>
+                <w:tab w:val="left" w:pos="3852"/>
+              </w:tabs>
+              <w:rPr>
+                <w:rFonts w:ascii="Verdana" w:hAnsi="Verdana"/>
+                <w:sz w:val="20"/>
+                <w:szCs w:val="20"/>
+              </w:rPr>
+            </w:pPr>
+            <w:r>
+              <w:rPr>
+                <w:rFonts w:ascii="Verdana" w:hAnsi="Verdana"/>
+                <w:sz w:val="20"/>
+                <w:szCs w:val="20"/>
+              </w:rPr>
+              <w:t>Week No:</w:t>
+            </w:r>
+            <w:r>
+              <w:rPr>
+                <w:rFonts w:ascii="Verdana" w:hAnsi="Verdana"/>
+                <w:b/>
+                <w:sz w:val="20"/>
+                <w:szCs w:val="20"/>
+              </w:rPr>
+              <w:t>10</w:t>
+            </w:r>
+          </w:p>
+        </w:tc>
+      </w:tr>
+      <w:tr>
+        <w:trPr>
+          <w:trHeight w:val="1017"/>
+          <w:jc w:val="center"/>
+        </w:trPr>
+        <w:tc>
+          <w:tcPr>
+            <w:tcW w:w="9057" w:type="dxa"/>
+            <w:gridSpan w:val="3"/>
+          </w:tcPr>
+          <w:p>
+            <w:pPr>
+              <w:rPr>
+                <w:rFonts w:ascii="Verdana" w:hAnsi="Verdana"/>
+                <w:sz w:val="20"/>
+                <w:szCs w:val="20"/>
+              </w:rPr>
+            </w:pPr>
+          </w:p>
+          <w:p>
+            <w:pPr>
+              <w:rPr>
+                <w:rFonts w:ascii="Verdana" w:hAnsi="Verdana"/>
+                <w:sz w:val="20"/>
+                <w:szCs w:val="20"/>
+              </w:rPr>
+            </w:pPr>
+            <w:r>
+              <w:rPr>
+                <w:rFonts w:ascii="Verdana" w:hAnsi="Verdana"/>
+                <w:sz w:val="20"/>
+                <w:szCs w:val="20"/>
+              </w:rPr>
+              <w:t>From: 23</w:t>
+            </w:r>
+            <w:r>
+              <w:rPr>
+                <w:rFonts w:ascii="Verdana" w:hAnsi="Verdana"/>
+                <w:b/>
+                <w:sz w:val="20"/>
+                <w:szCs w:val="20"/>
+              </w:rPr>
+              <w:t>/03/2020</w:t>
+            </w:r>
+            <w:r>
+              <w:rPr>
+                <w:rFonts w:ascii="Verdana" w:hAnsi="Verdana"/>
+                <w:b/>
+                <w:sz w:val="20"/>
+                <w:szCs w:val="20"/>
+              </w:rPr>
+              <w:t xml:space="preserve">                                                                    </w:t>
+            </w:r>
+            <w:r>
+              <w:rPr>
+                <w:rFonts w:ascii="Verdana" w:hAnsi="Verdana"/>
+                <w:sz w:val="20"/>
+                <w:szCs w:val="20"/>
+              </w:rPr>
+              <w:t>To: 28</w:t>
+            </w:r>
+            <w:r>
+              <w:rPr>
+                <w:rFonts w:ascii="Verdana" w:hAnsi="Verdana"/>
+                <w:b/>
+                <w:sz w:val="20"/>
+                <w:szCs w:val="20"/>
+              </w:rPr>
+              <w:t>/03/2020</w:t>
+            </w:r>
+          </w:p>
+          <w:p>
+            <w:pPr>
+              <w:rPr>
+                <w:rFonts w:ascii="Verdana" w:hAnsi="Verdana"/>
+                <w:sz w:val="20"/>
+                <w:szCs w:val="20"/>
+              </w:rPr>
+            </w:pPr>
+          </w:p>
+        </w:tc>
+      </w:tr>
+      <w:tr>
+        <w:trPr>
+          <w:trHeight w:val="7186"/>
+          <w:jc w:val="center"/>
+        </w:trPr>
+        <w:tc>
+          <w:tcPr>
+            <w:tcW w:w="9057" w:type="dxa"/>
+            <w:gridSpan w:val="3"/>
+          </w:tcPr>
+          <w:p>
+            <w:pPr>
+              <w:jc w:val="center"/>
+              <w:rPr>
+                <w:rFonts w:ascii="Verdana" w:hAnsi="Verdana"/>
+                <w:b/>
+                <w:sz w:val="20"/>
+                <w:szCs w:val="20"/>
+              </w:rPr>
+            </w:pPr>
+            <w:r>
+              <w:rPr>
+                <w:rFonts w:ascii="Verdana" w:hAnsi="Verdana"/>
+                <w:b/>
+                <w:sz w:val="20"/>
+                <w:szCs w:val="20"/>
+              </w:rPr>
+              <w:t>Details of Work done</w:t>
+            </w:r>
+          </w:p>
+          <w:p>
+            <w:pPr>
+              <w:rPr>
+                <w:rFonts w:ascii="Verdana" w:hAnsi="Verdana"/>
+                <w:sz w:val="20"/>
+                <w:szCs w:val="20"/>
+              </w:rPr>
+            </w:pPr>
+            <w:r>
+              <w:rPr>
+                <w:rFonts w:ascii="Verdana" w:hAnsi="Verdana"/>
+                <w:sz w:val="20"/>
+                <w:szCs w:val="20"/>
+              </w:rPr>
+              <w:t xml:space="preserve">  </w:t>
+            </w:r>
+          </w:p>
+          <w:p>
+            <w:pPr>
+              <w:spacing w:line="360" w:lineRule="auto"/>
+              <w:rPr>
+                <w:rFonts w:ascii="Verdana" w:hAnsi="Verdana"/>
+                <w:sz w:val="20"/>
+                <w:szCs w:val="20"/>
+              </w:rPr>
+            </w:pPr>
+          </w:p>
+          <w:p>
+            <w:pPr>
+              <w:numPr>
+                <w:ilvl w:val="0"/>
+                <w:numId w:val="16"/>
+              </w:numPr>
+              <w:spacing w:line="360" w:lineRule="auto"/>
+              <w:rPr>
+                <w:rFonts w:ascii="Verdana" w:hAnsi="Verdana"/>
+                <w:sz w:val="20"/>
+                <w:szCs w:val="20"/>
+              </w:rPr>
+            </w:pPr>
+            <w:r>
+              <w:rPr>
+                <w:rFonts w:ascii="Verdana" w:hAnsi="Verdana"/>
+                <w:sz w:val="20"/>
+                <w:szCs w:val="20"/>
+              </w:rPr>
+              <w:t>Refactored the whole project into a single class so that it will be easier to import it in flask during web development.</w:t>
+            </w:r>
+          </w:p>
+          <w:p>
+            <w:pPr>
+              <w:numPr>
+                <w:ilvl w:val="0"/>
+                <w:numId w:val="16"/>
+              </w:numPr>
+              <w:spacing w:line="360" w:lineRule="auto"/>
+              <w:rPr>
+                <w:rFonts w:ascii="Verdana" w:hAnsi="Verdana"/>
+                <w:sz w:val="20"/>
+                <w:szCs w:val="20"/>
+              </w:rPr>
+            </w:pPr>
+            <w:r>
+              <w:rPr>
+                <w:rFonts w:ascii="Verdana" w:hAnsi="Verdana"/>
+                <w:sz w:val="20"/>
+                <w:szCs w:val="20"/>
+              </w:rPr>
+              <w:t xml:space="preserve">Imported packages: Flask, render_template, request, </w:t>
+            </w:r>
+            <w:r>
+              <w:rPr>
+                <w:rFonts w:ascii="Verdana" w:hAnsi="Verdana"/>
+                <w:sz w:val="20"/>
+                <w:szCs w:val="20"/>
+              </w:rPr>
+              <w:t>redirect, url_for, send_from_directory, flash</w:t>
+            </w:r>
+            <w:r>
+              <w:rPr>
+                <w:rFonts w:ascii="Verdana" w:hAnsi="Verdana"/>
+                <w:sz w:val="20"/>
+                <w:szCs w:val="20"/>
+              </w:rPr>
+              <w:t>, secure_filename.</w:t>
+            </w:r>
+          </w:p>
+          <w:p>
+            <w:pPr>
+              <w:numPr>
+                <w:ilvl w:val="0"/>
+                <w:numId w:val="16"/>
+              </w:numPr>
+              <w:spacing w:line="360" w:lineRule="auto"/>
+              <w:rPr>
+                <w:rFonts w:ascii="Verdana" w:hAnsi="Verdana"/>
+                <w:sz w:val="20"/>
+                <w:szCs w:val="20"/>
+              </w:rPr>
+            </w:pPr>
+            <w:r>
+              <w:rPr>
+                <w:rFonts w:ascii="Verdana" w:hAnsi="Verdana"/>
+                <w:sz w:val="20"/>
+                <w:szCs w:val="20"/>
+              </w:rPr>
+              <w:t>Created a folder called static in order to store the dataset in it for displaying the result during runtime.</w:t>
+            </w:r>
+          </w:p>
+          <w:p>
+            <w:pPr>
+              <w:numPr>
+                <w:ilvl w:val="0"/>
+                <w:numId w:val="16"/>
+              </w:numPr>
+              <w:spacing w:line="360" w:lineRule="auto"/>
+              <w:rPr>
+                <w:rFonts w:ascii="Verdana" w:hAnsi="Verdana"/>
+                <w:sz w:val="20"/>
+                <w:szCs w:val="20"/>
+              </w:rPr>
+            </w:pPr>
+            <w:r>
+              <w:rPr>
+                <w:rFonts w:ascii="Verdana" w:hAnsi="Verdana"/>
+                <w:sz w:val="20"/>
+                <w:szCs w:val="20"/>
+              </w:rPr>
+              <w:t>Created a second webpage called caption.html to</w:t>
+            </w:r>
+            <w:r>
+              <w:rPr>
+                <w:rFonts w:ascii="Verdana" w:hAnsi="Verdana"/>
+                <w:sz w:val="20"/>
+                <w:szCs w:val="20"/>
+              </w:rPr>
+              <w:t xml:space="preserve"> display result.</w:t>
+            </w:r>
+          </w:p>
+          <w:p>
+            <w:pPr>
+              <w:numPr>
+                <w:ilvl w:val="0"/>
+                <w:numId w:val="16"/>
+              </w:numPr>
+              <w:spacing w:line="360" w:lineRule="auto"/>
+              <w:rPr>
+                <w:rFonts w:ascii="Verdana" w:hAnsi="Verdana"/>
+                <w:sz w:val="20"/>
+                <w:szCs w:val="20"/>
+              </w:rPr>
+            </w:pPr>
+            <w:r>
+              <w:rPr>
+                <w:rFonts w:ascii="Verdana" w:hAnsi="Verdana"/>
+                <w:sz w:val="20"/>
+                <w:szCs w:val="20"/>
+              </w:rPr>
+              <w:t>Starting creating web application to accept images such as png, jpg, jpeg.</w:t>
+            </w:r>
+          </w:p>
+          <w:p>
+            <w:pPr>
+              <w:numPr>
+                <w:ilvl w:val="0"/>
+                <w:numId w:val="16"/>
+              </w:numPr>
+              <w:spacing w:line="360" w:lineRule="auto"/>
+              <w:rPr>
+                <w:rFonts w:ascii="Verdana" w:hAnsi="Verdana"/>
+                <w:sz w:val="20"/>
+                <w:szCs w:val="20"/>
+              </w:rPr>
+            </w:pPr>
+            <w:r>
+              <w:rPr>
+                <w:rFonts w:ascii="Verdana" w:hAnsi="Verdana"/>
+                <w:sz w:val="20"/>
+                <w:szCs w:val="20"/>
+              </w:rPr>
+              <w:t>Designing index page in order to accept any images whether it is in dataset or any real-time images.</w:t>
+            </w:r>
+          </w:p>
+          <w:p>
+            <w:pPr>
+              <w:numPr>
+                <w:ilvl w:val="0"/>
+                <w:numId w:val="16"/>
+              </w:numPr>
+              <w:spacing w:line="360" w:lineRule="auto"/>
+              <w:rPr>
+                <w:rFonts w:ascii="Verdana" w:hAnsi="Verdana"/>
+                <w:sz w:val="20"/>
+                <w:szCs w:val="20"/>
+              </w:rPr>
+            </w:pPr>
+            <w:r>
+              <w:rPr>
+                <w:rFonts w:ascii="Verdana" w:hAnsi="Verdana"/>
+                <w:sz w:val="20"/>
+                <w:szCs w:val="20"/>
+              </w:rPr>
+              <w:t>Designing caption.html such that once the model processes the uploaded image, the result must be displayed on the caption.html webpage along with that particular image.</w:t>
+            </w:r>
+          </w:p>
+          <w:p>
+            <w:pPr>
+              <w:numPr>
+                <w:ilvl w:val="0"/>
+                <w:numId w:val="16"/>
+              </w:numPr>
+              <w:spacing w:line="360" w:lineRule="auto"/>
+              <w:rPr>
+                <w:rFonts w:ascii="Verdana" w:hAnsi="Verdana"/>
+                <w:sz w:val="20"/>
+                <w:szCs w:val="20"/>
+              </w:rPr>
+            </w:pPr>
+            <w:r>
+              <w:rPr>
+                <w:rFonts w:ascii="Verdana" w:hAnsi="Verdana"/>
+                <w:sz w:val="20"/>
+                <w:szCs w:val="20"/>
+              </w:rPr>
+              <w:t>Trying to display result on the same page.</w:t>
+            </w:r>
+            <w:bookmarkStart w:id="0" w:name="_GoBack"/>
+            <w:bookmarkEnd w:id="0"/>
           </w:p>
           <w:p>
             <w:pPr>
@@ -8499,6 +9340,122 @@
 <file path=word/numbering.xml><?xml version="1.0" encoding="utf-8"?>
 <w:numbering xmlns:wpc="http://schemas.microsoft.com/office/word/2010/wordprocessingCanvas" xmlns:cx="http://schemas.microsoft.com/office/drawing/2014/chartex" xmlns:cx1="http://schemas.microsoft.com/office/drawing/2015/9/8/chartex" xmlns:mc="http://schemas.openxmlformats.org/markup-compatibility/2006" xmlns:o="urn:schemas-microsoft-com:office:office" xmlns:r="http://schemas.openxmlformats.org/officeDocument/2006/relationships" xmlns:m="http://schemas.openxmlformats.org/officeDocument/2006/math" xmlns:v="urn:schemas-microsoft-com:vml" xmlns:wp14="http://schemas.microsoft.com/office/word/2010/wordprocessingDrawing" xmlns:wp="http://schemas.openxmlformats.org/drawingml/2006/wordprocessingDrawing" xmlns:w10="urn:schemas-microsoft-com:office:word" xmlns:w="http://schemas.openxmlformats.org/wordprocessingml/2006/main" xmlns:w14="http://schemas.microsoft.com/office/word/2010/wordml" xmlns:w15="http://schemas.microsoft.com/office/word/2012/wordml" xmlns:w16se="http://schemas.microsoft.com/office/word/2015/wordml/symex" xmlns:wpg="http://schemas.microsoft.com/office/word/2010/wordprocessingGroup" xmlns:wpi="http://schemas.microsoft.com/office/word/2010/wordprocessingInk" xmlns:wne="http://schemas.microsoft.com/office/word/2006/wordml" xmlns:wps="http://schemas.microsoft.com/office/word/2010/wordprocessingShape" mc:Ignorable="w14 w15 w16se wp14">
   <w:abstractNum w:abstractNumId="0" w15:restartNumberingAfterBreak="0">
+    <w:nsid w:val="02EE063C"/>
+    <w:multiLevelType w:val="hybridMultilevel"/>
+    <w:tmpl w:val="C3BC872A"/>
+    <w:lvl w:ilvl="0" w:tplc="09DEC6A2">
+      <w:start w:val="1"/>
+      <w:numFmt w:val="decimal"/>
+      <w:lvlText w:val="%1."/>
+      <w:lvlJc w:val="left"/>
+      <w:pPr>
+        <w:tabs>
+          <w:tab w:val="num" w:pos="585"/>
+        </w:tabs>
+        <w:ind w:left="585" w:hanging="360"/>
+      </w:pPr>
+      <w:rPr>
+        <w:rFonts w:hint="default"/>
+      </w:rPr>
+    </w:lvl>
+    <w:lvl w:ilvl="1" w:tplc="04090019" w:tentative="1">
+      <w:start w:val="1"/>
+      <w:numFmt w:val="lowerLetter"/>
+      <w:lvlText w:val="%2."/>
+      <w:lvlJc w:val="left"/>
+      <w:pPr>
+        <w:tabs>
+          <w:tab w:val="num" w:pos="1305"/>
+        </w:tabs>
+        <w:ind w:left="1305" w:hanging="360"/>
+      </w:pPr>
+    </w:lvl>
+    <w:lvl w:ilvl="2" w:tplc="0409001B" w:tentative="1">
+      <w:start w:val="1"/>
+      <w:numFmt w:val="lowerRoman"/>
+      <w:lvlText w:val="%3."/>
+      <w:lvlJc w:val="right"/>
+      <w:pPr>
+        <w:tabs>
+          <w:tab w:val="num" w:pos="2025"/>
+        </w:tabs>
+        <w:ind w:left="2025" w:hanging="180"/>
+      </w:pPr>
+    </w:lvl>
+    <w:lvl w:ilvl="3" w:tplc="0409000F" w:tentative="1">
+      <w:start w:val="1"/>
+      <w:numFmt w:val="decimal"/>
+      <w:lvlText w:val="%4."/>
+      <w:lvlJc w:val="left"/>
+      <w:pPr>
+        <w:tabs>
+          <w:tab w:val="num" w:pos="2745"/>
+        </w:tabs>
+        <w:ind w:left="2745" w:hanging="360"/>
+      </w:pPr>
+    </w:lvl>
+    <w:lvl w:ilvl="4" w:tplc="04090019" w:tentative="1">
+      <w:start w:val="1"/>
+      <w:numFmt w:val="lowerLetter"/>
+      <w:lvlText w:val="%5."/>
+      <w:lvlJc w:val="left"/>
+      <w:pPr>
+        <w:tabs>
+          <w:tab w:val="num" w:pos="3465"/>
+        </w:tabs>
+        <w:ind w:left="3465" w:hanging="360"/>
+      </w:pPr>
+    </w:lvl>
+    <w:lvl w:ilvl="5" w:tplc="0409001B" w:tentative="1">
+      <w:start w:val="1"/>
+      <w:numFmt w:val="lowerRoman"/>
+      <w:lvlText w:val="%6."/>
+      <w:lvlJc w:val="right"/>
+      <w:pPr>
+        <w:tabs>
+          <w:tab w:val="num" w:pos="4185"/>
+        </w:tabs>
+        <w:ind w:left="4185" w:hanging="180"/>
+      </w:pPr>
+    </w:lvl>
+    <w:lvl w:ilvl="6" w:tplc="0409000F" w:tentative="1">
+      <w:start w:val="1"/>
+      <w:numFmt w:val="decimal"/>
+      <w:lvlText w:val="%7."/>
+      <w:lvlJc w:val="left"/>
+      <w:pPr>
+        <w:tabs>
+          <w:tab w:val="num" w:pos="4905"/>
+        </w:tabs>
+        <w:ind w:left="4905" w:hanging="360"/>
+      </w:pPr>
+    </w:lvl>
+    <w:lvl w:ilvl="7" w:tplc="04090019" w:tentative="1">
+      <w:start w:val="1"/>
+      <w:numFmt w:val="lowerLetter"/>
+      <w:lvlText w:val="%8."/>
+      <w:lvlJc w:val="left"/>
+      <w:pPr>
+        <w:tabs>
+          <w:tab w:val="num" w:pos="5625"/>
+        </w:tabs>
+        <w:ind w:left="5625" w:hanging="360"/>
+      </w:pPr>
+    </w:lvl>
+    <w:lvl w:ilvl="8" w:tplc="0409001B" w:tentative="1">
+      <w:start w:val="1"/>
+      <w:numFmt w:val="lowerRoman"/>
+      <w:lvlText w:val="%9."/>
+      <w:lvlJc w:val="right"/>
+      <w:pPr>
+        <w:tabs>
+          <w:tab w:val="num" w:pos="6345"/>
+        </w:tabs>
+        <w:ind w:left="6345" w:hanging="180"/>
+      </w:pPr>
+    </w:lvl>
+  </w:abstractNum>
+  <w:abstractNum w:abstractNumId="1" w15:restartNumberingAfterBreak="0">
     <w:nsid w:val="02F23F15"/>
     <w:multiLevelType w:val="hybridMultilevel"/>
     <w:tmpl w:val="C3BC872A"/>
@@ -8614,7 +9571,7 @@
       </w:pPr>
     </w:lvl>
   </w:abstractNum>
-  <w:abstractNum w:abstractNumId="1" w15:restartNumberingAfterBreak="0">
+  <w:abstractNum w:abstractNumId="2" w15:restartNumberingAfterBreak="0">
     <w:nsid w:val="040858D8"/>
     <w:multiLevelType w:val="hybridMultilevel"/>
     <w:tmpl w:val="C3BC872A"/>
@@ -8730,7 +9687,7 @@
       </w:pPr>
     </w:lvl>
   </w:abstractNum>
-  <w:abstractNum w:abstractNumId="2" w15:restartNumberingAfterBreak="0">
+  <w:abstractNum w:abstractNumId="3" w15:restartNumberingAfterBreak="0">
     <w:nsid w:val="157010B7"/>
     <w:multiLevelType w:val="hybridMultilevel"/>
     <w:tmpl w:val="C3BC872A"/>
@@ -8846,7 +9803,7 @@
       </w:pPr>
     </w:lvl>
   </w:abstractNum>
-  <w:abstractNum w:abstractNumId="3" w15:restartNumberingAfterBreak="0">
+  <w:abstractNum w:abstractNumId="4" w15:restartNumberingAfterBreak="0">
     <w:nsid w:val="1B2E7C16"/>
     <w:multiLevelType w:val="hybridMultilevel"/>
     <w:tmpl w:val="5AB8AC12"/>
@@ -8932,7 +9889,7 @@
       </w:pPr>
     </w:lvl>
   </w:abstractNum>
-  <w:abstractNum w:abstractNumId="4" w15:restartNumberingAfterBreak="0">
+  <w:abstractNum w:abstractNumId="5" w15:restartNumberingAfterBreak="0">
     <w:nsid w:val="1E443FF1"/>
     <w:multiLevelType w:val="hybridMultilevel"/>
     <w:tmpl w:val="9FAACE08"/>
@@ -9045,7 +10002,7 @@
       </w:rPr>
     </w:lvl>
   </w:abstractNum>
-  <w:abstractNum w:abstractNumId="5" w15:restartNumberingAfterBreak="0">
+  <w:abstractNum w:abstractNumId="6" w15:restartNumberingAfterBreak="0">
     <w:nsid w:val="2C060B41"/>
     <w:multiLevelType w:val="hybridMultilevel"/>
     <w:tmpl w:val="C3BC872A"/>
@@ -9161,7 +10118,7 @@
       </w:pPr>
     </w:lvl>
   </w:abstractNum>
-  <w:abstractNum w:abstractNumId="6" w15:restartNumberingAfterBreak="0">
+  <w:abstractNum w:abstractNumId="7" w15:restartNumberingAfterBreak="0">
     <w:nsid w:val="33784EE7"/>
     <w:multiLevelType w:val="hybridMultilevel"/>
     <w:tmpl w:val="C3BC872A"/>
@@ -9277,7 +10234,7 @@
       </w:pPr>
     </w:lvl>
   </w:abstractNum>
-  <w:abstractNum w:abstractNumId="7" w15:restartNumberingAfterBreak="0">
+  <w:abstractNum w:abstractNumId="8" w15:restartNumberingAfterBreak="0">
     <w:nsid w:val="424D4E07"/>
     <w:multiLevelType w:val="hybridMultilevel"/>
     <w:tmpl w:val="C3BC872A"/>
@@ -9393,7 +10350,7 @@
       </w:pPr>
     </w:lvl>
   </w:abstractNum>
-  <w:abstractNum w:abstractNumId="8" w15:restartNumberingAfterBreak="0">
+  <w:abstractNum w:abstractNumId="9" w15:restartNumberingAfterBreak="0">
     <w:nsid w:val="54201428"/>
     <w:multiLevelType w:val="hybridMultilevel"/>
     <w:tmpl w:val="D212AF8C"/>
@@ -9509,7 +10466,7 @@
       </w:pPr>
     </w:lvl>
   </w:abstractNum>
-  <w:abstractNum w:abstractNumId="9" w15:restartNumberingAfterBreak="0">
+  <w:abstractNum w:abstractNumId="10" w15:restartNumberingAfterBreak="0">
     <w:nsid w:val="57580287"/>
     <w:multiLevelType w:val="hybridMultilevel"/>
     <w:tmpl w:val="250A653E"/>
@@ -9622,7 +10579,7 @@
       </w:rPr>
     </w:lvl>
   </w:abstractNum>
-  <w:abstractNum w:abstractNumId="10" w15:restartNumberingAfterBreak="0">
+  <w:abstractNum w:abstractNumId="11" w15:restartNumberingAfterBreak="0">
     <w:nsid w:val="641256B8"/>
     <w:multiLevelType w:val="hybridMultilevel"/>
     <w:tmpl w:val="C3BC872A"/>
@@ -9738,7 +10695,7 @@
       </w:pPr>
     </w:lvl>
   </w:abstractNum>
-  <w:abstractNum w:abstractNumId="11" w15:restartNumberingAfterBreak="0">
+  <w:abstractNum w:abstractNumId="12" w15:restartNumberingAfterBreak="0">
     <w:nsid w:val="6745122A"/>
     <w:multiLevelType w:val="hybridMultilevel"/>
     <w:tmpl w:val="EE885CC8"/>
@@ -9878,7 +10835,7 @@
       </w:rPr>
     </w:lvl>
   </w:abstractNum>
-  <w:abstractNum w:abstractNumId="12" w15:restartNumberingAfterBreak="0">
+  <w:abstractNum w:abstractNumId="13" w15:restartNumberingAfterBreak="0">
     <w:nsid w:val="6AB452EF"/>
     <w:multiLevelType w:val="hybridMultilevel"/>
     <w:tmpl w:val="C3BC872A"/>
@@ -9994,7 +10951,7 @@
       </w:pPr>
     </w:lvl>
   </w:abstractNum>
-  <w:abstractNum w:abstractNumId="13" w15:restartNumberingAfterBreak="0">
+  <w:abstractNum w:abstractNumId="14" w15:restartNumberingAfterBreak="0">
     <w:nsid w:val="746218B1"/>
     <w:multiLevelType w:val="hybridMultilevel"/>
     <w:tmpl w:val="C3BC872A"/>
@@ -10110,7 +11067,7 @@
       </w:pPr>
     </w:lvl>
   </w:abstractNum>
-  <w:abstractNum w:abstractNumId="14" w15:restartNumberingAfterBreak="0">
+  <w:abstractNum w:abstractNumId="15" w15:restartNumberingAfterBreak="0">
     <w:nsid w:val="79980BD1"/>
     <w:multiLevelType w:val="hybridMultilevel"/>
     <w:tmpl w:val="ED50DF52"/>
@@ -10224,49 +11181,52 @@
     </w:lvl>
   </w:abstractNum>
   <w:num w:numId="1">
+    <w:abstractNumId w:val="3"/>
+  </w:num>
+  <w:num w:numId="2">
+    <w:abstractNumId w:val="4"/>
+  </w:num>
+  <w:num w:numId="3">
+    <w:abstractNumId w:val="12"/>
+  </w:num>
+  <w:num w:numId="4">
+    <w:abstractNumId w:val="9"/>
+  </w:num>
+  <w:num w:numId="5">
+    <w:abstractNumId w:val="5"/>
+  </w:num>
+  <w:num w:numId="6">
+    <w:abstractNumId w:val="10"/>
+  </w:num>
+  <w:num w:numId="7">
+    <w:abstractNumId w:val="15"/>
+  </w:num>
+  <w:num w:numId="8">
+    <w:abstractNumId w:val="1"/>
+  </w:num>
+  <w:num w:numId="9">
     <w:abstractNumId w:val="2"/>
   </w:num>
-  <w:num w:numId="2">
-    <w:abstractNumId w:val="3"/>
-  </w:num>
-  <w:num w:numId="3">
+  <w:num w:numId="10">
     <w:abstractNumId w:val="11"/>
   </w:num>
-  <w:num w:numId="4">
+  <w:num w:numId="11">
+    <w:abstractNumId w:val="7"/>
+  </w:num>
+  <w:num w:numId="12">
+    <w:abstractNumId w:val="14"/>
+  </w:num>
+  <w:num w:numId="13">
+    <w:abstractNumId w:val="6"/>
+  </w:num>
+  <w:num w:numId="14">
     <w:abstractNumId w:val="8"/>
   </w:num>
-  <w:num w:numId="5">
-    <w:abstractNumId w:val="4"/>
-  </w:num>
-  <w:num w:numId="6">
-    <w:abstractNumId w:val="9"/>
-  </w:num>
-  <w:num w:numId="7">
-    <w:abstractNumId w:val="14"/>
-  </w:num>
-  <w:num w:numId="8">
-    <w:abstractNumId w:val="0"/>
-  </w:num>
-  <w:num w:numId="9">
-    <w:abstractNumId w:val="1"/>
-  </w:num>
-  <w:num w:numId="10">
-    <w:abstractNumId w:val="10"/>
-  </w:num>
-  <w:num w:numId="11">
-    <w:abstractNumId w:val="6"/>
-  </w:num>
-  <w:num w:numId="12">
+  <w:num w:numId="15">
     <w:abstractNumId w:val="13"/>
   </w:num>
-  <w:num w:numId="13">
-    <w:abstractNumId w:val="5"/>
-  </w:num>
-  <w:num w:numId="14">
-    <w:abstractNumId w:val="7"/>
-  </w:num>
-  <w:num w:numId="15">
-    <w:abstractNumId w:val="12"/>
+  <w:num w:numId="16">
+    <w:abstractNumId w:val="0"/>
   </w:num>
 </w:numbering>
 </file>

</xml_diff>